<commit_message>
placement dataset IQR outlier analysis
</commit_message>
<xml_diff>
--- a/PlacementDataset_Analysis.docx
+++ b/PlacementDataset_Analysis.docx
@@ -2012,6 +2012,544 @@
       </w:pPr>
       <w:r>
         <w:t>Employability test scores suggest notable variation in practical and skill-based competencies among students.</w:t>
+      </w:r>
+    </w:p>
+    <w:p/>
+    <w:p/>
+    <w:p>
+      <w:pPr>
+        <w:pStyle w:val="Heading3"/>
+      </w:pPr>
+      <w:r>
+        <w:t xml:space="preserve">Inter Quartile Range </w:t>
+      </w:r>
+      <w:r>
+        <w:t xml:space="preserve">(IQR Method) </w:t>
+      </w:r>
+      <w:r>
+        <w:t xml:space="preserve">– </w:t>
+      </w:r>
+      <w:r>
+        <w:t xml:space="preserve">Placement dataset </w:t>
+      </w:r>
+      <w:r>
+        <w:t>Outlier</w:t>
+      </w:r>
+      <w:r>
+        <w:t xml:space="preserve"> analysis report:</w:t>
+      </w:r>
+    </w:p>
+    <w:p>
+      <w:r>
+        <w:rPr>
+          <w:noProof/>
+        </w:rPr>
+        <mc:AlternateContent>
+          <mc:Choice Requires="wps">
+            <w:drawing>
+              <wp:anchor distT="0" distB="0" distL="114300" distR="114300" simplePos="0" relativeHeight="251660288" behindDoc="0" locked="0" layoutInCell="1" allowOverlap="1" wp14:anchorId="7E4D33CF" wp14:editId="7DCF6B75">
+                <wp:simplePos x="0" y="0"/>
+                <wp:positionH relativeFrom="column">
+                  <wp:posOffset>-23854</wp:posOffset>
+                </wp:positionH>
+                <wp:positionV relativeFrom="paragraph">
+                  <wp:posOffset>2393232</wp:posOffset>
+                </wp:positionV>
+                <wp:extent cx="4937760" cy="1606164"/>
+                <wp:effectExtent l="19050" t="19050" r="15240" b="13335"/>
+                <wp:wrapNone/>
+                <wp:docPr id="198197191" name="Rectangle 2"/>
+                <wp:cNvGraphicFramePr/>
+                <a:graphic xmlns:a="http://schemas.openxmlformats.org/drawingml/2006/main">
+                  <a:graphicData uri="http://schemas.microsoft.com/office/word/2010/wordprocessingShape">
+                    <wps:wsp>
+                      <wps:cNvSpPr/>
+                      <wps:spPr>
+                        <a:xfrm>
+                          <a:off x="0" y="0"/>
+                          <a:ext cx="4937760" cy="1606164"/>
+                        </a:xfrm>
+                        <a:prstGeom prst="rect">
+                          <a:avLst/>
+                        </a:prstGeom>
+                        <a:noFill/>
+                        <a:ln w="28575">
+                          <a:solidFill>
+                            <a:srgbClr val="EE0000"/>
+                          </a:solidFill>
+                        </a:ln>
+                      </wps:spPr>
+                      <wps:style>
+                        <a:lnRef idx="2">
+                          <a:schemeClr val="accent1">
+                            <a:shade val="15000"/>
+                          </a:schemeClr>
+                        </a:lnRef>
+                        <a:fillRef idx="1">
+                          <a:schemeClr val="accent1"/>
+                        </a:fillRef>
+                        <a:effectRef idx="0">
+                          <a:schemeClr val="accent1"/>
+                        </a:effectRef>
+                        <a:fontRef idx="minor">
+                          <a:schemeClr val="lt1"/>
+                        </a:fontRef>
+                      </wps:style>
+                      <wps:bodyPr rot="0" spcFirstLastPara="0" vertOverflow="overflow" horzOverflow="overflow" vert="horz" wrap="square" lIns="91440" tIns="45720" rIns="91440" bIns="45720" numCol="1" spcCol="0" rtlCol="0" fromWordArt="0" anchor="ctr" anchorCtr="0" forceAA="0" compatLnSpc="1">
+                        <a:prstTxWarp prst="textNoShape">
+                          <a:avLst/>
+                        </a:prstTxWarp>
+                        <a:noAutofit/>
+                      </wps:bodyPr>
+                    </wps:wsp>
+                  </a:graphicData>
+                </a:graphic>
+              </wp:anchor>
+            </w:drawing>
+          </mc:Choice>
+          <mc:Fallback>
+            <w:pict>
+              <v:rect w14:anchorId="3045F3EA" id="Rectangle 2" o:spid="_x0000_s1026" style="position:absolute;margin-left:-1.9pt;margin-top:188.45pt;width:388.8pt;height:126.45pt;z-index:251660288;visibility:visible;mso-wrap-style:square;mso-wrap-distance-left:9pt;mso-wrap-distance-top:0;mso-wrap-distance-right:9pt;mso-wrap-distance-bottom:0;mso-position-horizontal:absolute;mso-position-horizontal-relative:text;mso-position-vertical:absolute;mso-position-vertical-relative:text;v-text-anchor:middle" o:gfxdata="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" filled="f" strokecolor="#e00" strokeweight="2.25pt"/>
+            </w:pict>
+          </mc:Fallback>
+        </mc:AlternateContent>
+      </w:r>
+      <w:r>
+        <w:drawing>
+          <wp:inline distT="0" distB="0" distL="0" distR="0" wp14:anchorId="5570CACE" wp14:editId="63211940">
+            <wp:extent cx="5039428" cy="4010585"/>
+            <wp:effectExtent l="0" t="0" r="0" b="9525"/>
+            <wp:docPr id="1512972853" name="Picture 1"/>
+            <wp:cNvGraphicFramePr>
+              <a:graphicFrameLocks xmlns:a="http://schemas.openxmlformats.org/drawingml/2006/main" noChangeAspect="1"/>
+            </wp:cNvGraphicFramePr>
+            <a:graphic xmlns:a="http://schemas.openxmlformats.org/drawingml/2006/main">
+              <a:graphicData uri="http://schemas.openxmlformats.org/drawingml/2006/picture">
+                <pic:pic xmlns:pic="http://schemas.openxmlformats.org/drawingml/2006/picture">
+                  <pic:nvPicPr>
+                    <pic:cNvPr id="1512972853" name=""/>
+                    <pic:cNvPicPr/>
+                  </pic:nvPicPr>
+                  <pic:blipFill>
+                    <a:blip r:embed="rId8"/>
+                    <a:stretch>
+                      <a:fillRect/>
+                    </a:stretch>
+                  </pic:blipFill>
+                  <pic:spPr>
+                    <a:xfrm>
+                      <a:off x="0" y="0"/>
+                      <a:ext cx="5039428" cy="4010585"/>
+                    </a:xfrm>
+                    <a:prstGeom prst="rect">
+                      <a:avLst/>
+                    </a:prstGeom>
+                  </pic:spPr>
+                </pic:pic>
+              </a:graphicData>
+            </a:graphic>
+          </wp:inline>
+        </w:drawing>
+      </w:r>
+    </w:p>
+    <w:p>
+      <w:r>
+        <w:t>To identify outliers in the placement dataset, the Interquartile Range (IQR) method was applied. The lower and upper outlier boundaries were calculated using the 1.5 × IQR rule.</w:t>
+      </w:r>
+    </w:p>
+    <w:p/>
+    <w:p>
+      <w:pPr>
+        <w:rPr>
+          <w:b/>
+          <w:bCs/>
+        </w:rPr>
+      </w:pPr>
+      <w:r>
+        <w:rPr>
+          <w:b/>
+          <w:bCs/>
+        </w:rPr>
+        <w:lastRenderedPageBreak/>
+        <w:t>SSLC Marks</w:t>
+      </w:r>
+    </w:p>
+    <w:p>
+      <w:r>
+        <w:t xml:space="preserve">The calculated lower boundary is </w:t>
+      </w:r>
+      <w:r>
+        <w:rPr>
+          <w:b/>
+          <w:bCs/>
+        </w:rPr>
+        <w:t>37.95</w:t>
+      </w:r>
+      <w:r>
+        <w:t xml:space="preserve"> and the upper boundary is </w:t>
+      </w:r>
+      <w:r>
+        <w:rPr>
+          <w:b/>
+          <w:bCs/>
+        </w:rPr>
+        <w:t>98.35</w:t>
+      </w:r>
+      <w:r>
+        <w:t>.</w:t>
+      </w:r>
+      <w:r>
+        <w:br/>
+        <w:t>The minimum score (40.89) and maximum score (89.4) fall within this range.</w:t>
+      </w:r>
+    </w:p>
+    <w:p>
+      <w:r>
+        <w:t xml:space="preserve">Therefore, </w:t>
+      </w:r>
+      <w:r>
+        <w:rPr>
+          <w:highlight w:val="yellow"/>
+        </w:rPr>
+        <w:t>no outliers</w:t>
+      </w:r>
+      <w:r>
+        <w:t xml:space="preserve"> are present in SSLC marks.</w:t>
+      </w:r>
+    </w:p>
+    <w:p>
+      <w:pPr>
+        <w:rPr>
+          <w:b/>
+          <w:bCs/>
+        </w:rPr>
+      </w:pPr>
+      <w:r>
+        <w:rPr>
+          <w:b/>
+          <w:bCs/>
+        </w:rPr>
+        <w:t>HSC Marks</w:t>
+      </w:r>
+    </w:p>
+    <w:p>
+      <w:r>
+        <w:t xml:space="preserve">The lower boundary is </w:t>
+      </w:r>
+      <w:r>
+        <w:rPr>
+          <w:b/>
+          <w:bCs/>
+        </w:rPr>
+        <w:t>42.75</w:t>
+      </w:r>
+      <w:r>
+        <w:t xml:space="preserve"> and the upper boundary is </w:t>
+      </w:r>
+      <w:r>
+        <w:rPr>
+          <w:b/>
+          <w:bCs/>
+        </w:rPr>
+        <w:t>91.15</w:t>
+      </w:r>
+      <w:r>
+        <w:t>.</w:t>
+      </w:r>
+      <w:r>
+        <w:br/>
+        <w:t>The minimum score (37) is below the lower boundary and the maximum score (97) exceeds the upper boundary.</w:t>
+      </w:r>
+    </w:p>
+    <w:p>
+      <w:r>
+        <w:t xml:space="preserve">This indicates the presence of </w:t>
+      </w:r>
+      <w:r>
+        <w:rPr>
+          <w:highlight w:val="yellow"/>
+        </w:rPr>
+        <w:t>both lower and upper outliers</w:t>
+      </w:r>
+      <w:r>
+        <w:t xml:space="preserve"> in HSC marks.</w:t>
+      </w:r>
+    </w:p>
+    <w:p>
+      <w:pPr>
+        <w:rPr>
+          <w:b/>
+          <w:bCs/>
+        </w:rPr>
+      </w:pPr>
+      <w:r>
+        <w:rPr>
+          <w:b/>
+          <w:bCs/>
+        </w:rPr>
+        <w:t>Degree Marks</w:t>
+      </w:r>
+    </w:p>
+    <w:p>
+      <w:r>
+        <w:t xml:space="preserve">The lower boundary is </w:t>
+      </w:r>
+      <w:r>
+        <w:rPr>
+          <w:b/>
+          <w:bCs/>
+        </w:rPr>
+        <w:t>44.5</w:t>
+      </w:r>
+      <w:r>
+        <w:t xml:space="preserve"> and the upper boundary is </w:t>
+      </w:r>
+      <w:r>
+        <w:rPr>
+          <w:b/>
+          <w:bCs/>
+        </w:rPr>
+        <w:t>88.5</w:t>
+      </w:r>
+      <w:r>
+        <w:t>.</w:t>
+      </w:r>
+      <w:r>
+        <w:br/>
+        <w:t>The minimum score (50) lies within the boundary, while the maximum score (91) exceeds the upper boundary.</w:t>
+      </w:r>
+    </w:p>
+    <w:p>
+      <w:r>
+        <w:t xml:space="preserve">Degree marks contain an </w:t>
+      </w:r>
+      <w:r>
+        <w:rPr>
+          <w:highlight w:val="yellow"/>
+        </w:rPr>
+        <w:t>upper outlier</w:t>
+      </w:r>
+      <w:r>
+        <w:t>.</w:t>
+      </w:r>
+    </w:p>
+    <w:p>
+      <w:pPr>
+        <w:rPr>
+          <w:b/>
+          <w:bCs/>
+        </w:rPr>
+      </w:pPr>
+      <w:r>
+        <w:rPr>
+          <w:b/>
+          <w:bCs/>
+        </w:rPr>
+        <w:t>Employability Test (E-Test) Marks</w:t>
+      </w:r>
+    </w:p>
+    <w:p>
+      <w:r>
+        <w:t xml:space="preserve">The lower boundary is </w:t>
+      </w:r>
+      <w:r>
+        <w:rPr>
+          <w:b/>
+          <w:bCs/>
+        </w:rPr>
+        <w:t>24.75</w:t>
+      </w:r>
+      <w:r>
+        <w:t xml:space="preserve"> and the upper boundary is </w:t>
+      </w:r>
+      <w:r>
+        <w:rPr>
+          <w:b/>
+          <w:bCs/>
+        </w:rPr>
+        <w:t>118.75</w:t>
+      </w:r>
+      <w:r>
+        <w:t>.</w:t>
+      </w:r>
+      <w:r>
+        <w:br/>
+        <w:t>Both the minimum (50) and maximum (98) values fall within the boundary.</w:t>
+      </w:r>
+    </w:p>
+    <w:p>
+      <w:r>
+        <w:rPr>
+          <w:highlight w:val="yellow"/>
+        </w:rPr>
+        <w:t>No outliers</w:t>
+      </w:r>
+      <w:r>
+        <w:t xml:space="preserve"> are detected in E-test marks.</w:t>
+      </w:r>
+    </w:p>
+    <w:p>
+      <w:pPr>
+        <w:rPr>
+          <w:b/>
+          <w:bCs/>
+        </w:rPr>
+      </w:pPr>
+      <w:r>
+        <w:rPr>
+          <w:b/>
+          <w:bCs/>
+        </w:rPr>
+        <w:t>MBA Marks</w:t>
+      </w:r>
+    </w:p>
+    <w:p>
+      <w:r>
+        <w:t xml:space="preserve">The lower boundary is </w:t>
+      </w:r>
+      <w:r>
+        <w:rPr>
+          <w:b/>
+          <w:bCs/>
+        </w:rPr>
+        <w:t>45.48</w:t>
+      </w:r>
+      <w:r>
+        <w:t xml:space="preserve"> and the upper boundary is </w:t>
+      </w:r>
+      <w:r>
+        <w:rPr>
+          <w:b/>
+          <w:bCs/>
+        </w:rPr>
+        <w:t>78.72</w:t>
+      </w:r>
+      <w:r>
+        <w:t>.</w:t>
+      </w:r>
+      <w:r>
+        <w:br/>
+        <w:t>Both minimum (51) and maximum (77) values fall within the acceptable range.</w:t>
+      </w:r>
+    </w:p>
+    <w:p>
+      <w:r>
+        <w:t xml:space="preserve">MBA marks </w:t>
+      </w:r>
+      <w:r>
+        <w:rPr>
+          <w:highlight w:val="yellow"/>
+        </w:rPr>
+        <w:t>do not contain outliers</w:t>
+      </w:r>
+      <w:r>
+        <w:t>.</w:t>
+      </w:r>
+    </w:p>
+    <w:p>
+      <w:pPr>
+        <w:rPr>
+          <w:b/>
+          <w:bCs/>
+        </w:rPr>
+      </w:pPr>
+      <w:r>
+        <w:rPr>
+          <w:b/>
+          <w:bCs/>
+        </w:rPr>
+        <w:t>Salary</w:t>
+      </w:r>
+    </w:p>
+    <w:p>
+      <w:r>
+        <w:t xml:space="preserve">The lower boundary is </w:t>
+      </w:r>
+      <w:r>
+        <w:rPr>
+          <w:b/>
+          <w:bCs/>
+        </w:rPr>
+        <w:t>1,50,000</w:t>
+      </w:r>
+      <w:r>
+        <w:t xml:space="preserve"> and the upper boundary is </w:t>
+      </w:r>
+      <w:r>
+        <w:rPr>
+          <w:b/>
+          <w:bCs/>
+        </w:rPr>
+        <w:t>3,90,000</w:t>
+      </w:r>
+      <w:r>
+        <w:t>.</w:t>
+      </w:r>
+      <w:r>
+        <w:br/>
+        <w:t xml:space="preserve">The maximum salary value of </w:t>
+      </w:r>
+      <w:r>
+        <w:rPr>
+          <w:b/>
+          <w:bCs/>
+        </w:rPr>
+        <w:t>9,40,000</w:t>
+      </w:r>
+      <w:r>
+        <w:t xml:space="preserve"> exceeds the upper boundary.</w:t>
+      </w:r>
+    </w:p>
+    <w:p>
+      <w:r>
+        <w:t xml:space="preserve">Salary column contains significant </w:t>
+      </w:r>
+      <w:r>
+        <w:rPr>
+          <w:highlight w:val="yellow"/>
+        </w:rPr>
+        <w:t>upper outliers</w:t>
+      </w:r>
+      <w:r>
+        <w:t>, indicating the presence of high-paying placement offers received by a small number of students.</w:t>
+      </w:r>
+    </w:p>
+    <w:p>
+      <w:pPr>
+        <w:rPr>
+          <w:b/>
+          <w:bCs/>
+        </w:rPr>
+      </w:pPr>
+      <w:r>
+        <w:rPr>
+          <w:b/>
+          <w:bCs/>
+        </w:rPr>
+        <w:t>Overall Conclusion</w:t>
+      </w:r>
+    </w:p>
+    <w:p>
+      <w:r>
+        <w:t xml:space="preserve">Most academic performance columns show stable score distributions with minimal outliers. However, </w:t>
+      </w:r>
+      <w:r>
+        <w:rPr>
+          <w:u w:val="single"/>
+        </w:rPr>
+        <w:t>HSC and Degree</w:t>
+      </w:r>
+      <w:r>
+        <w:t xml:space="preserve"> marks contain limited extreme values. </w:t>
+      </w:r>
+      <w:r>
+        <w:rPr>
+          <w:u w:val="single"/>
+        </w:rPr>
+        <w:t>The salary distribution</w:t>
+      </w:r>
+      <w:r>
+        <w:t xml:space="preserve"> contains significant upper outliers, suggesting unequal salary distribution where a small proportion of students receive premium placement packages.</w:t>
       </w:r>
     </w:p>
     <w:p/>

</xml_diff>

<commit_message>
finding and replacing outliers
</commit_message>
<xml_diff>
--- a/PlacementDataset_Analysis.docx
+++ b/PlacementDataset_Analysis.docx
@@ -2027,10 +2027,7 @@
         <w:t xml:space="preserve">(IQR Method) </w:t>
       </w:r>
       <w:r>
-        <w:t xml:space="preserve">– </w:t>
-      </w:r>
-      <w:r>
-        <w:t xml:space="preserve">Placement dataset </w:t>
+        <w:t xml:space="preserve">– Placement dataset </w:t>
       </w:r>
       <w:r>
         <w:t>Outlier</w:t>
@@ -2115,6 +2112,9 @@
         </mc:AlternateContent>
       </w:r>
       <w:r>
+        <w:rPr>
+          <w:noProof/>
+        </w:rPr>
         <w:drawing>
           <wp:inline distT="0" distB="0" distL="0" distR="0" wp14:anchorId="5570CACE" wp14:editId="63211940">
             <wp:extent cx="5039428" cy="4010585"/>
@@ -2553,6 +2553,726 @@
       </w:r>
     </w:p>
     <w:p/>
+    <w:p/>
+    <w:p/>
+    <w:p>
+      <w:pPr>
+        <w:rPr>
+          <w:color w:val="EE0000"/>
+        </w:rPr>
+      </w:pPr>
+      <w:r>
+        <w:rPr>
+          <w:color w:val="EE0000"/>
+        </w:rPr>
+        <w:lastRenderedPageBreak/>
+        <w:t xml:space="preserve">          </w:t>
+      </w:r>
+      <w:r>
+        <w:rPr>
+          <w:color w:val="EE0000"/>
+        </w:rPr>
+        <w:t xml:space="preserve">BEFORE REPLACING OUTLIER                                                     AFTER REPLACING OUTLIER </w:t>
+      </w:r>
+    </w:p>
+    <w:p>
+      <w:pPr>
+        <w:rPr>
+          <w:noProof/>
+        </w:rPr>
+      </w:pPr>
+      <w:r>
+        <w:rPr>
+          <w:noProof/>
+        </w:rPr>
+        <mc:AlternateContent>
+          <mc:Choice Requires="wpi">
+            <w:drawing>
+              <wp:anchor distT="0" distB="0" distL="114300" distR="114300" simplePos="0" relativeHeight="251676672" behindDoc="0" locked="0" layoutInCell="1" allowOverlap="1" wp14:anchorId="1A5DD1B7" wp14:editId="5419DE8C">
+                <wp:simplePos x="0" y="0"/>
+                <wp:positionH relativeFrom="column">
+                  <wp:posOffset>3903345</wp:posOffset>
+                </wp:positionH>
+                <wp:positionV relativeFrom="paragraph">
+                  <wp:posOffset>1351915</wp:posOffset>
+                </wp:positionV>
+                <wp:extent cx="151555" cy="6840"/>
+                <wp:effectExtent l="38100" t="38100" r="39370" b="50800"/>
+                <wp:wrapNone/>
+                <wp:docPr id="1727586498" name="Ink 19"/>
+                <wp:cNvGraphicFramePr/>
+                <a:graphic xmlns:a="http://schemas.openxmlformats.org/drawingml/2006/main">
+                  <a:graphicData uri="http://schemas.microsoft.com/office/word/2010/wordprocessingInk">
+                    <w14:contentPart bwMode="auto" r:id="rId9">
+                      <w14:nvContentPartPr>
+                        <w14:cNvContentPartPr/>
+                      </w14:nvContentPartPr>
+                      <w14:xfrm>
+                        <a:off x="0" y="0"/>
+                        <a:ext cx="151555" cy="6840"/>
+                      </w14:xfrm>
+                    </w14:contentPart>
+                  </a:graphicData>
+                </a:graphic>
+              </wp:anchor>
+            </w:drawing>
+          </mc:Choice>
+          <mc:Fallback>
+            <w:pict>
+              <v:shapetype w14:anchorId="5CDC1CC3" id="_x0000_t75" coordsize="21600,21600" o:spt="75" o:preferrelative="t" path="m@4@5l@4@11@9@11@9@5xe" filled="f" stroked="f">
+                <v:stroke joinstyle="miter"/>
+                <v:formulas>
+                  <v:f eqn="if lineDrawn pixelLineWidth 0"/>
+                  <v:f eqn="sum @0 1 0"/>
+                  <v:f eqn="sum 0 0 @1"/>
+                  <v:f eqn="prod @2 1 2"/>
+                  <v:f eqn="prod @3 21600 pixelWidth"/>
+                  <v:f eqn="prod @3 21600 pixelHeight"/>
+                  <v:f eqn="sum @0 0 1"/>
+                  <v:f eqn="prod @6 1 2"/>
+                  <v:f eqn="prod @7 21600 pixelWidth"/>
+                  <v:f eqn="sum @8 21600 0"/>
+                  <v:f eqn="prod @7 21600 pixelHeight"/>
+                  <v:f eqn="sum @10 21600 0"/>
+                </v:formulas>
+                <v:path o:extrusionok="f" gradientshapeok="t" o:connecttype="rect"/>
+                <o:lock v:ext="edit" aspectratio="t"/>
+              </v:shapetype>
+              <v:shape id="Ink 19" o:spid="_x0000_s1026" type="#_x0000_t75" style="position:absolute;margin-left:306.85pt;margin-top:105.95pt;width:12.95pt;height:1.55pt;z-index:251676672;visibility:visible;mso-wrap-style:square;mso-wrap-distance-left:9pt;mso-wrap-distance-top:0;mso-wrap-distance-right:9pt;mso-wrap-distance-bottom:0;mso-position-horizontal:absolute;mso-position-horizontal-relative:text;mso-position-vertical:absolute;mso-position-vertical-relative:text" o:gfxdata="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">
+                <v:imagedata r:id="rId10" o:title=""/>
+              </v:shape>
+            </w:pict>
+          </mc:Fallback>
+        </mc:AlternateContent>
+      </w:r>
+      <w:r>
+        <w:rPr>
+          <w:noProof/>
+        </w:rPr>
+        <mc:AlternateContent>
+          <mc:Choice Requires="wpi">
+            <w:drawing>
+              <wp:anchor distT="0" distB="0" distL="114300" distR="114300" simplePos="0" relativeHeight="251673600" behindDoc="0" locked="0" layoutInCell="1" allowOverlap="1" wp14:anchorId="588EBC4B" wp14:editId="12C1849E">
+                <wp:simplePos x="0" y="0"/>
+                <wp:positionH relativeFrom="column">
+                  <wp:posOffset>5279369</wp:posOffset>
+                </wp:positionH>
+                <wp:positionV relativeFrom="paragraph">
+                  <wp:posOffset>1494857</wp:posOffset>
+                </wp:positionV>
+                <wp:extent cx="222480" cy="360"/>
+                <wp:effectExtent l="38100" t="38100" r="44450" b="38100"/>
+                <wp:wrapNone/>
+                <wp:docPr id="232587679" name="Ink 16"/>
+                <wp:cNvGraphicFramePr/>
+                <a:graphic xmlns:a="http://schemas.openxmlformats.org/drawingml/2006/main">
+                  <a:graphicData uri="http://schemas.microsoft.com/office/word/2010/wordprocessingInk">
+                    <w14:contentPart bwMode="auto" r:id="rId11">
+                      <w14:nvContentPartPr>
+                        <w14:cNvContentPartPr/>
+                      </w14:nvContentPartPr>
+                      <w14:xfrm>
+                        <a:off x="0" y="0"/>
+                        <a:ext cx="222480" cy="360"/>
+                      </w14:xfrm>
+                    </w14:contentPart>
+                  </a:graphicData>
+                </a:graphic>
+              </wp:anchor>
+            </w:drawing>
+          </mc:Choice>
+          <mc:Fallback>
+            <w:pict>
+              <v:shape w14:anchorId="23C849B3" id="Ink 16" o:spid="_x0000_s1026" type="#_x0000_t75" style="position:absolute;margin-left:415.2pt;margin-top:117.2pt;width:18.5pt;height:1.05pt;z-index:251673600;visibility:visible;mso-wrap-style:square;mso-wrap-distance-left:9pt;mso-wrap-distance-top:0;mso-wrap-distance-right:9pt;mso-wrap-distance-bottom:0;mso-position-horizontal:absolute;mso-position-horizontal-relative:text;mso-position-vertical:absolute;mso-position-vertical-relative:text" o:gfxdata="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">
+                <v:imagedata r:id="rId12" o:title=""/>
+              </v:shape>
+            </w:pict>
+          </mc:Fallback>
+        </mc:AlternateContent>
+      </w:r>
+      <w:r>
+        <w:rPr>
+          <w:noProof/>
+        </w:rPr>
+        <mc:AlternateContent>
+          <mc:Choice Requires="wpi">
+            <w:drawing>
+              <wp:anchor distT="0" distB="0" distL="114300" distR="114300" simplePos="0" relativeHeight="251672576" behindDoc="0" locked="0" layoutInCell="1" allowOverlap="1" wp14:anchorId="2EA763BE" wp14:editId="1296BC96">
+                <wp:simplePos x="0" y="0"/>
+                <wp:positionH relativeFrom="column">
+                  <wp:posOffset>4253729</wp:posOffset>
+                </wp:positionH>
+                <wp:positionV relativeFrom="paragraph">
+                  <wp:posOffset>1503137</wp:posOffset>
+                </wp:positionV>
+                <wp:extent cx="170280" cy="16920"/>
+                <wp:effectExtent l="38100" t="38100" r="39370" b="40640"/>
+                <wp:wrapNone/>
+                <wp:docPr id="1480156722" name="Ink 15"/>
+                <wp:cNvGraphicFramePr/>
+                <a:graphic xmlns:a="http://schemas.openxmlformats.org/drawingml/2006/main">
+                  <a:graphicData uri="http://schemas.microsoft.com/office/word/2010/wordprocessingInk">
+                    <w14:contentPart bwMode="auto" r:id="rId13">
+                      <w14:nvContentPartPr>
+                        <w14:cNvContentPartPr/>
+                      </w14:nvContentPartPr>
+                      <w14:xfrm>
+                        <a:off x="0" y="0"/>
+                        <a:ext cx="170280" cy="16920"/>
+                      </w14:xfrm>
+                    </w14:contentPart>
+                  </a:graphicData>
+                </a:graphic>
+              </wp:anchor>
+            </w:drawing>
+          </mc:Choice>
+          <mc:Fallback>
+            <w:pict>
+              <v:shape w14:anchorId="081D0A8B" id="Ink 15" o:spid="_x0000_s1026" type="#_x0000_t75" style="position:absolute;margin-left:334.45pt;margin-top:117.85pt;width:14.35pt;height:2.35pt;z-index:251672576;visibility:visible;mso-wrap-style:square;mso-wrap-distance-left:9pt;mso-wrap-distance-top:0;mso-wrap-distance-right:9pt;mso-wrap-distance-bottom:0;mso-position-horizontal:absolute;mso-position-horizontal-relative:text;mso-position-vertical:absolute;mso-position-vertical-relative:text" o:gfxdata="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">
+                <v:imagedata r:id="rId14" o:title=""/>
+              </v:shape>
+            </w:pict>
+          </mc:Fallback>
+        </mc:AlternateContent>
+      </w:r>
+      <w:r>
+        <w:rPr>
+          <w:noProof/>
+        </w:rPr>
+        <mc:AlternateContent>
+          <mc:Choice Requires="wpi">
+            <w:drawing>
+              <wp:anchor distT="0" distB="0" distL="114300" distR="114300" simplePos="0" relativeHeight="251671552" behindDoc="0" locked="0" layoutInCell="1" allowOverlap="1" wp14:anchorId="6E0C1DFE" wp14:editId="79162F31">
+                <wp:simplePos x="0" y="0"/>
+                <wp:positionH relativeFrom="column">
+                  <wp:posOffset>3911729</wp:posOffset>
+                </wp:positionH>
+                <wp:positionV relativeFrom="paragraph">
+                  <wp:posOffset>1503137</wp:posOffset>
+                </wp:positionV>
+                <wp:extent cx="126720" cy="360"/>
+                <wp:effectExtent l="38100" t="38100" r="45085" b="38100"/>
+                <wp:wrapNone/>
+                <wp:docPr id="1354834869" name="Ink 14"/>
+                <wp:cNvGraphicFramePr/>
+                <a:graphic xmlns:a="http://schemas.openxmlformats.org/drawingml/2006/main">
+                  <a:graphicData uri="http://schemas.microsoft.com/office/word/2010/wordprocessingInk">
+                    <w14:contentPart bwMode="auto" r:id="rId15">
+                      <w14:nvContentPartPr>
+                        <w14:cNvContentPartPr/>
+                      </w14:nvContentPartPr>
+                      <w14:xfrm>
+                        <a:off x="0" y="0"/>
+                        <a:ext cx="126720" cy="360"/>
+                      </w14:xfrm>
+                    </w14:contentPart>
+                  </a:graphicData>
+                </a:graphic>
+              </wp:anchor>
+            </w:drawing>
+          </mc:Choice>
+          <mc:Fallback>
+            <w:pict>
+              <v:shape w14:anchorId="798B88C3" id="Ink 14" o:spid="_x0000_s1026" type="#_x0000_t75" style="position:absolute;margin-left:307.5pt;margin-top:117.85pt;width:11pt;height:1.05pt;z-index:251671552;visibility:visible;mso-wrap-style:square;mso-wrap-distance-left:9pt;mso-wrap-distance-top:0;mso-wrap-distance-right:9pt;mso-wrap-distance-bottom:0;mso-position-horizontal:absolute;mso-position-horizontal-relative:text;mso-position-vertical:absolute;mso-position-vertical-relative:text" o:gfxdata="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">
+                <v:imagedata r:id="rId16" o:title=""/>
+              </v:shape>
+            </w:pict>
+          </mc:Fallback>
+        </mc:AlternateContent>
+      </w:r>
+      <w:r>
+        <w:rPr>
+          <w:noProof/>
+        </w:rPr>
+        <mc:AlternateContent>
+          <mc:Choice Requires="wpi">
+            <w:drawing>
+              <wp:anchor distT="0" distB="0" distL="114300" distR="114300" simplePos="0" relativeHeight="251670528" behindDoc="0" locked="0" layoutInCell="1" allowOverlap="1" wp14:anchorId="058FFF8F" wp14:editId="6A811F3B">
+                <wp:simplePos x="0" y="0"/>
+                <wp:positionH relativeFrom="column">
+                  <wp:posOffset>5274945</wp:posOffset>
+                </wp:positionH>
+                <wp:positionV relativeFrom="paragraph">
+                  <wp:posOffset>2353310</wp:posOffset>
+                </wp:positionV>
+                <wp:extent cx="274320" cy="24490"/>
+                <wp:effectExtent l="38100" t="38100" r="49530" b="52070"/>
+                <wp:wrapNone/>
+                <wp:docPr id="496715830" name="Ink 12"/>
+                <wp:cNvGraphicFramePr/>
+                <a:graphic xmlns:a="http://schemas.openxmlformats.org/drawingml/2006/main">
+                  <a:graphicData uri="http://schemas.microsoft.com/office/word/2010/wordprocessingInk">
+                    <w14:contentPart bwMode="auto" r:id="rId17">
+                      <w14:nvContentPartPr>
+                        <w14:cNvContentPartPr/>
+                      </w14:nvContentPartPr>
+                      <w14:xfrm>
+                        <a:off x="0" y="0"/>
+                        <a:ext cx="274320" cy="24490"/>
+                      </w14:xfrm>
+                    </w14:contentPart>
+                  </a:graphicData>
+                </a:graphic>
+              </wp:anchor>
+            </w:drawing>
+          </mc:Choice>
+          <mc:Fallback>
+            <w:pict>
+              <v:shape w14:anchorId="653C3067" id="Ink 12" o:spid="_x0000_s1026" type="#_x0000_t75" style="position:absolute;margin-left:414.85pt;margin-top:184.8pt;width:22.55pt;height:2.95pt;z-index:251670528;visibility:visible;mso-wrap-style:square;mso-wrap-distance-left:9pt;mso-wrap-distance-top:0;mso-wrap-distance-right:9pt;mso-wrap-distance-bottom:0;mso-position-horizontal:absolute;mso-position-horizontal-relative:text;mso-position-vertical:absolute;mso-position-vertical-relative:text" o:gfxdata="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">
+                <v:imagedata r:id="rId18" o:title=""/>
+              </v:shape>
+            </w:pict>
+          </mc:Fallback>
+        </mc:AlternateContent>
+      </w:r>
+      <w:r>
+        <w:rPr>
+          <w:noProof/>
+        </w:rPr>
+        <mc:AlternateContent>
+          <mc:Choice Requires="wpi">
+            <w:drawing>
+              <wp:anchor distT="0" distB="0" distL="114300" distR="114300" simplePos="0" relativeHeight="251667456" behindDoc="0" locked="0" layoutInCell="1" allowOverlap="1" wp14:anchorId="15C25AE7" wp14:editId="1D5F7C78">
+                <wp:simplePos x="0" y="0"/>
+                <wp:positionH relativeFrom="column">
+                  <wp:posOffset>4197350</wp:posOffset>
+                </wp:positionH>
+                <wp:positionV relativeFrom="paragraph">
+                  <wp:posOffset>2350770</wp:posOffset>
+                </wp:positionV>
+                <wp:extent cx="243840" cy="10160"/>
+                <wp:effectExtent l="38100" t="38100" r="41910" b="46990"/>
+                <wp:wrapNone/>
+                <wp:docPr id="1002842099" name="Ink 8"/>
+                <wp:cNvGraphicFramePr/>
+                <a:graphic xmlns:a="http://schemas.openxmlformats.org/drawingml/2006/main">
+                  <a:graphicData uri="http://schemas.microsoft.com/office/word/2010/wordprocessingInk">
+                    <w14:contentPart bwMode="auto" r:id="rId19">
+                      <w14:nvContentPartPr>
+                        <w14:cNvContentPartPr/>
+                      </w14:nvContentPartPr>
+                      <w14:xfrm rot="-10842601">
+                        <a:off x="0" y="0"/>
+                        <a:ext cx="243840" cy="10160"/>
+                      </w14:xfrm>
+                    </w14:contentPart>
+                  </a:graphicData>
+                </a:graphic>
+                <wp14:sizeRelH relativeFrom="margin">
+                  <wp14:pctWidth>0</wp14:pctWidth>
+                </wp14:sizeRelH>
+                <wp14:sizeRelV relativeFrom="margin">
+                  <wp14:pctHeight>0</wp14:pctHeight>
+                </wp14:sizeRelV>
+              </wp:anchor>
+            </w:drawing>
+          </mc:Choice>
+          <mc:Fallback>
+            <w:pict>
+              <v:shape w14:anchorId="1198EEB4" id="Ink 8" o:spid="_x0000_s1026" type="#_x0000_t75" style="position:absolute;margin-left:330pt;margin-top:184.05pt;width:20.15pt;height:2.9pt;rotation:11749948fd;z-index:251667456;visibility:visible;mso-wrap-style:square;mso-width-percent:0;mso-height-percent:0;mso-wrap-distance-left:9pt;mso-wrap-distance-top:0;mso-wrap-distance-right:9pt;mso-wrap-distance-bottom:0;mso-position-horizontal:absolute;mso-position-horizontal-relative:text;mso-position-vertical:absolute;mso-position-vertical-relative:text;mso-width-percent:0;mso-height-percent:0;mso-width-relative:margin;mso-height-relative:margin" o:gfxdata="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">
+                <v:imagedata r:id="rId20" o:title=""/>
+              </v:shape>
+            </w:pict>
+          </mc:Fallback>
+        </mc:AlternateContent>
+      </w:r>
+      <w:r>
+        <w:rPr>
+          <w:noProof/>
+        </w:rPr>
+        <mc:AlternateContent>
+          <mc:Choice Requires="wpi">
+            <w:drawing>
+              <wp:anchor distT="0" distB="0" distL="114300" distR="114300" simplePos="0" relativeHeight="251665408" behindDoc="0" locked="0" layoutInCell="1" allowOverlap="1" wp14:anchorId="7D8B0DCD" wp14:editId="0E1946E0">
+                <wp:simplePos x="0" y="0"/>
+                <wp:positionH relativeFrom="column">
+                  <wp:posOffset>3872849</wp:posOffset>
+                </wp:positionH>
+                <wp:positionV relativeFrom="paragraph">
+                  <wp:posOffset>2361377</wp:posOffset>
+                </wp:positionV>
+                <wp:extent cx="209160" cy="8640"/>
+                <wp:effectExtent l="38100" t="38100" r="38735" b="48895"/>
+                <wp:wrapNone/>
+                <wp:docPr id="48037899" name="Ink 5"/>
+                <wp:cNvGraphicFramePr/>
+                <a:graphic xmlns:a="http://schemas.openxmlformats.org/drawingml/2006/main">
+                  <a:graphicData uri="http://schemas.microsoft.com/office/word/2010/wordprocessingInk">
+                    <w14:contentPart bwMode="auto" r:id="rId21">
+                      <w14:nvContentPartPr>
+                        <w14:cNvContentPartPr/>
+                      </w14:nvContentPartPr>
+                      <w14:xfrm>
+                        <a:off x="0" y="0"/>
+                        <a:ext cx="209160" cy="8640"/>
+                      </w14:xfrm>
+                    </w14:contentPart>
+                  </a:graphicData>
+                </a:graphic>
+              </wp:anchor>
+            </w:drawing>
+          </mc:Choice>
+          <mc:Fallback>
+            <w:pict>
+              <v:shape w14:anchorId="5A771827" id="Ink 5" o:spid="_x0000_s1026" type="#_x0000_t75" style="position:absolute;margin-left:304.45pt;margin-top:185.45pt;width:17.45pt;height:1.7pt;z-index:251665408;visibility:visible;mso-wrap-style:square;mso-wrap-distance-left:9pt;mso-wrap-distance-top:0;mso-wrap-distance-right:9pt;mso-wrap-distance-bottom:0;mso-position-horizontal:absolute;mso-position-horizontal-relative:text;mso-position-vertical:absolute;mso-position-vertical-relative:text" o:gfxdata="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">
+                <v:imagedata r:id="rId22" o:title=""/>
+              </v:shape>
+            </w:pict>
+          </mc:Fallback>
+        </mc:AlternateContent>
+      </w:r>
+      <w:r>
+        <w:rPr>
+          <w:noProof/>
+        </w:rPr>
+        <mc:AlternateContent>
+          <mc:Choice Requires="wpi">
+            <w:drawing>
+              <wp:anchor distT="0" distB="0" distL="114300" distR="114300" simplePos="0" relativeHeight="251664384" behindDoc="0" locked="0" layoutInCell="1" allowOverlap="1" wp14:anchorId="36A471DC" wp14:editId="0143653A">
+                <wp:simplePos x="0" y="0"/>
+                <wp:positionH relativeFrom="column">
+                  <wp:posOffset>3887969</wp:posOffset>
+                </wp:positionH>
+                <wp:positionV relativeFrom="paragraph">
+                  <wp:posOffset>2216657</wp:posOffset>
+                </wp:positionV>
+                <wp:extent cx="193320" cy="18000"/>
+                <wp:effectExtent l="38100" t="38100" r="35560" b="39370"/>
+                <wp:wrapNone/>
+                <wp:docPr id="532901898" name="Ink 4"/>
+                <wp:cNvGraphicFramePr/>
+                <a:graphic xmlns:a="http://schemas.openxmlformats.org/drawingml/2006/main">
+                  <a:graphicData uri="http://schemas.microsoft.com/office/word/2010/wordprocessingInk">
+                    <w14:contentPart bwMode="auto" r:id="rId23">
+                      <w14:nvContentPartPr>
+                        <w14:cNvContentPartPr/>
+                      </w14:nvContentPartPr>
+                      <w14:xfrm>
+                        <a:off x="0" y="0"/>
+                        <a:ext cx="193320" cy="18000"/>
+                      </w14:xfrm>
+                    </w14:contentPart>
+                  </a:graphicData>
+                </a:graphic>
+              </wp:anchor>
+            </w:drawing>
+          </mc:Choice>
+          <mc:Fallback>
+            <w:pict>
+              <v:shape w14:anchorId="7EDEB3D8" id="Ink 4" o:spid="_x0000_s1026" type="#_x0000_t75" style="position:absolute;margin-left:305.65pt;margin-top:174.05pt;width:16.2pt;height:2.4pt;z-index:251664384;visibility:visible;mso-wrap-style:square;mso-wrap-distance-left:9pt;mso-wrap-distance-top:0;mso-wrap-distance-right:9pt;mso-wrap-distance-bottom:0;mso-position-horizontal:absolute;mso-position-horizontal-relative:text;mso-position-vertical:absolute;mso-position-vertical-relative:text" o:gfxdata="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">
+                <v:imagedata r:id="rId24" o:title=""/>
+              </v:shape>
+            </w:pict>
+          </mc:Fallback>
+        </mc:AlternateContent>
+      </w:r>
+      <w:r>
+        <w:rPr>
+          <w:noProof/>
+        </w:rPr>
+        <mc:AlternateContent>
+          <mc:Choice Requires="wps">
+            <w:drawing>
+              <wp:anchor distT="0" distB="0" distL="114300" distR="114300" simplePos="0" relativeHeight="251663360" behindDoc="0" locked="0" layoutInCell="1" allowOverlap="1" wp14:anchorId="0ED8CECD" wp14:editId="56B2BDDF">
+                <wp:simplePos x="0" y="0"/>
+                <wp:positionH relativeFrom="margin">
+                  <wp:posOffset>2949520</wp:posOffset>
+                </wp:positionH>
+                <wp:positionV relativeFrom="paragraph">
+                  <wp:posOffset>1805305</wp:posOffset>
+                </wp:positionV>
+                <wp:extent cx="2631633" cy="572494"/>
+                <wp:effectExtent l="0" t="0" r="16510" b="18415"/>
+                <wp:wrapNone/>
+                <wp:docPr id="2123088623" name="Rectangle 3"/>
+                <wp:cNvGraphicFramePr/>
+                <a:graphic xmlns:a="http://schemas.openxmlformats.org/drawingml/2006/main">
+                  <a:graphicData uri="http://schemas.microsoft.com/office/word/2010/wordprocessingShape">
+                    <wps:wsp>
+                      <wps:cNvSpPr/>
+                      <wps:spPr>
+                        <a:xfrm>
+                          <a:off x="0" y="0"/>
+                          <a:ext cx="2631633" cy="572494"/>
+                        </a:xfrm>
+                        <a:prstGeom prst="rect">
+                          <a:avLst/>
+                        </a:prstGeom>
+                        <a:noFill/>
+                        <a:ln w="19050"/>
+                      </wps:spPr>
+                      <wps:style>
+                        <a:lnRef idx="2">
+                          <a:schemeClr val="accent1">
+                            <a:shade val="15000"/>
+                          </a:schemeClr>
+                        </a:lnRef>
+                        <a:fillRef idx="1">
+                          <a:schemeClr val="accent1"/>
+                        </a:fillRef>
+                        <a:effectRef idx="0">
+                          <a:schemeClr val="accent1"/>
+                        </a:effectRef>
+                        <a:fontRef idx="minor">
+                          <a:schemeClr val="lt1"/>
+                        </a:fontRef>
+                      </wps:style>
+                      <wps:bodyPr rot="0" spcFirstLastPara="0" vertOverflow="overflow" horzOverflow="overflow" vert="horz" wrap="square" lIns="91440" tIns="45720" rIns="91440" bIns="45720" numCol="1" spcCol="0" rtlCol="0" fromWordArt="0" anchor="ctr" anchorCtr="0" forceAA="0" compatLnSpc="1">
+                        <a:prstTxWarp prst="textNoShape">
+                          <a:avLst/>
+                        </a:prstTxWarp>
+                        <a:noAutofit/>
+                      </wps:bodyPr>
+                    </wps:wsp>
+                  </a:graphicData>
+                </a:graphic>
+                <wp14:sizeRelH relativeFrom="margin">
+                  <wp14:pctWidth>0</wp14:pctWidth>
+                </wp14:sizeRelH>
+                <wp14:sizeRelV relativeFrom="margin">
+                  <wp14:pctHeight>0</wp14:pctHeight>
+                </wp14:sizeRelV>
+              </wp:anchor>
+            </w:drawing>
+          </mc:Choice>
+          <mc:Fallback>
+            <w:pict>
+              <v:rect w14:anchorId="4883E728" id="Rectangle 3" o:spid="_x0000_s1026" style="position:absolute;margin-left:232.25pt;margin-top:142.15pt;width:207.2pt;height:45.1pt;z-index:251663360;visibility:visible;mso-wrap-style:square;mso-width-percent:0;mso-height-percent:0;mso-wrap-distance-left:9pt;mso-wrap-distance-top:0;mso-wrap-distance-right:9pt;mso-wrap-distance-bottom:0;mso-position-horizontal:absolute;mso-position-horizontal-relative:margin;mso-position-vertical:absolute;mso-position-vertical-relative:text;mso-width-percent:0;mso-height-percent:0;mso-width-relative:margin;mso-height-relative:margin;v-text-anchor:middle" o:gfxdata="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" filled="f" strokecolor="#09101d [484]" strokeweight="1.5pt">
+                <w10:wrap anchorx="margin"/>
+              </v:rect>
+            </w:pict>
+          </mc:Fallback>
+        </mc:AlternateContent>
+      </w:r>
+      <w:r>
+        <w:rPr>
+          <w:noProof/>
+        </w:rPr>
+        <mc:AlternateContent>
+          <mc:Choice Requires="wps">
+            <w:drawing>
+              <wp:anchor distT="0" distB="0" distL="114300" distR="114300" simplePos="0" relativeHeight="251661312" behindDoc="0" locked="0" layoutInCell="1" allowOverlap="1" wp14:anchorId="2216F09D" wp14:editId="4ACB14EB">
+                <wp:simplePos x="0" y="0"/>
+                <wp:positionH relativeFrom="column">
+                  <wp:posOffset>7951</wp:posOffset>
+                </wp:positionH>
+                <wp:positionV relativeFrom="paragraph">
+                  <wp:posOffset>1741833</wp:posOffset>
+                </wp:positionV>
+                <wp:extent cx="2870421" cy="564542"/>
+                <wp:effectExtent l="0" t="0" r="25400" b="26035"/>
+                <wp:wrapNone/>
+                <wp:docPr id="1485210901" name="Rectangle 3"/>
+                <wp:cNvGraphicFramePr/>
+                <a:graphic xmlns:a="http://schemas.openxmlformats.org/drawingml/2006/main">
+                  <a:graphicData uri="http://schemas.microsoft.com/office/word/2010/wordprocessingShape">
+                    <wps:wsp>
+                      <wps:cNvSpPr/>
+                      <wps:spPr>
+                        <a:xfrm>
+                          <a:off x="0" y="0"/>
+                          <a:ext cx="2870421" cy="564542"/>
+                        </a:xfrm>
+                        <a:prstGeom prst="rect">
+                          <a:avLst/>
+                        </a:prstGeom>
+                        <a:noFill/>
+                        <a:ln w="19050"/>
+                      </wps:spPr>
+                      <wps:style>
+                        <a:lnRef idx="2">
+                          <a:schemeClr val="accent1">
+                            <a:shade val="15000"/>
+                          </a:schemeClr>
+                        </a:lnRef>
+                        <a:fillRef idx="1">
+                          <a:schemeClr val="accent1"/>
+                        </a:fillRef>
+                        <a:effectRef idx="0">
+                          <a:schemeClr val="accent1"/>
+                        </a:effectRef>
+                        <a:fontRef idx="minor">
+                          <a:schemeClr val="lt1"/>
+                        </a:fontRef>
+                      </wps:style>
+                      <wps:bodyPr rot="0" spcFirstLastPara="0" vertOverflow="overflow" horzOverflow="overflow" vert="horz" wrap="square" lIns="91440" tIns="45720" rIns="91440" bIns="45720" numCol="1" spcCol="0" rtlCol="0" fromWordArt="0" anchor="ctr" anchorCtr="0" forceAA="0" compatLnSpc="1">
+                        <a:prstTxWarp prst="textNoShape">
+                          <a:avLst/>
+                        </a:prstTxWarp>
+                        <a:noAutofit/>
+                      </wps:bodyPr>
+                    </wps:wsp>
+                  </a:graphicData>
+                </a:graphic>
+              </wp:anchor>
+            </w:drawing>
+          </mc:Choice>
+          <mc:Fallback>
+            <w:pict>
+              <v:rect w14:anchorId="45D10995" id="Rectangle 3" o:spid="_x0000_s1026" style="position:absolute;margin-left:.65pt;margin-top:137.15pt;width:226pt;height:44.45pt;z-index:251661312;visibility:visible;mso-wrap-style:square;mso-wrap-distance-left:9pt;mso-wrap-distance-top:0;mso-wrap-distance-right:9pt;mso-wrap-distance-bottom:0;mso-position-horizontal:absolute;mso-position-horizontal-relative:text;mso-position-vertical:absolute;mso-position-vertical-relative:text;v-text-anchor:middle" o:gfxdata="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" filled="f" strokecolor="#09101d [484]" strokeweight="1.5pt"/>
+            </w:pict>
+          </mc:Fallback>
+        </mc:AlternateContent>
+      </w:r>
+      <w:r>
+        <w:drawing>
+          <wp:inline distT="0" distB="0" distL="0" distR="0" wp14:anchorId="1D0977F8" wp14:editId="4959362C">
+            <wp:extent cx="2867471" cy="2394254"/>
+            <wp:effectExtent l="0" t="0" r="9525" b="6350"/>
+            <wp:docPr id="646026970" name="Picture 1"/>
+            <wp:cNvGraphicFramePr>
+              <a:graphicFrameLocks xmlns:a="http://schemas.openxmlformats.org/drawingml/2006/main" noChangeAspect="1"/>
+            </wp:cNvGraphicFramePr>
+            <a:graphic xmlns:a="http://schemas.openxmlformats.org/drawingml/2006/main">
+              <a:graphicData uri="http://schemas.openxmlformats.org/drawingml/2006/picture">
+                <pic:pic xmlns:pic="http://schemas.openxmlformats.org/drawingml/2006/picture">
+                  <pic:nvPicPr>
+                    <pic:cNvPr id="646026970" name=""/>
+                    <pic:cNvPicPr/>
+                  </pic:nvPicPr>
+                  <pic:blipFill>
+                    <a:blip r:embed="rId25"/>
+                    <a:stretch>
+                      <a:fillRect/>
+                    </a:stretch>
+                  </pic:blipFill>
+                  <pic:spPr>
+                    <a:xfrm>
+                      <a:off x="0" y="0"/>
+                      <a:ext cx="2882315" cy="2406649"/>
+                    </a:xfrm>
+                    <a:prstGeom prst="rect">
+                      <a:avLst/>
+                    </a:prstGeom>
+                  </pic:spPr>
+                </pic:pic>
+              </a:graphicData>
+            </a:graphic>
+          </wp:inline>
+        </w:drawing>
+      </w:r>
+      <w:r>
+        <w:rPr>
+          <w:noProof/>
+        </w:rPr>
+        <w:t xml:space="preserve"> </w:t>
+      </w:r>
+      <w:r>
+        <w:drawing>
+          <wp:inline distT="0" distB="0" distL="0" distR="0" wp14:anchorId="59F3788F" wp14:editId="35DBB469">
+            <wp:extent cx="2703443" cy="2190992"/>
+            <wp:effectExtent l="0" t="0" r="1905" b="0"/>
+            <wp:docPr id="564731847" name="Picture 1"/>
+            <wp:cNvGraphicFramePr>
+              <a:graphicFrameLocks xmlns:a="http://schemas.openxmlformats.org/drawingml/2006/main" noChangeAspect="1"/>
+            </wp:cNvGraphicFramePr>
+            <a:graphic xmlns:a="http://schemas.openxmlformats.org/drawingml/2006/main">
+              <a:graphicData uri="http://schemas.openxmlformats.org/drawingml/2006/picture">
+                <pic:pic xmlns:pic="http://schemas.openxmlformats.org/drawingml/2006/picture">
+                  <pic:nvPicPr>
+                    <pic:cNvPr id="564731847" name=""/>
+                    <pic:cNvPicPr/>
+                  </pic:nvPicPr>
+                  <pic:blipFill>
+                    <a:blip r:embed="rId26"/>
+                    <a:stretch>
+                      <a:fillRect/>
+                    </a:stretch>
+                  </pic:blipFill>
+                  <pic:spPr>
+                    <a:xfrm>
+                      <a:off x="0" y="0"/>
+                      <a:ext cx="2722609" cy="2206525"/>
+                    </a:xfrm>
+                    <a:prstGeom prst="rect">
+                      <a:avLst/>
+                    </a:prstGeom>
+                  </pic:spPr>
+                </pic:pic>
+              </a:graphicData>
+            </a:graphic>
+          </wp:inline>
+        </w:drawing>
+      </w:r>
+    </w:p>
+    <w:p>
+      <w:pPr>
+        <w:rPr>
+          <w:noProof/>
+        </w:rPr>
+      </w:pPr>
+      <w:r>
+        <w:rPr>
+          <w:noProof/>
+        </w:rPr>
+        <w:t>Outliers were treated using the IQR method. In the HSC pass marks column, both lower and upper outliers were handled. In the degree pass marks and salary columns, only upper outliers were treated. As a result of this outlier treatment, minor variations were observed across the percentile distribution (</w:t>
+      </w:r>
+      <w:r>
+        <w:rPr>
+          <w:noProof/>
+        </w:rPr>
+        <w:t>99</w:t>
+      </w:r>
+      <w:r>
+        <w:rPr>
+          <w:noProof/>
+          <w:vertAlign w:val="superscript"/>
+        </w:rPr>
+        <w:t>th</w:t>
+      </w:r>
+      <w:r>
+        <w:rPr>
+          <w:noProof/>
+        </w:rPr>
+        <w:t xml:space="preserve"> &amp;</w:t>
+      </w:r>
+      <w:r>
+        <w:rPr>
+          <w:noProof/>
+        </w:rPr>
+        <w:t xml:space="preserve"> 100</w:t>
+      </w:r>
+      <w:r>
+        <w:rPr>
+          <w:noProof/>
+          <w:vertAlign w:val="superscript"/>
+        </w:rPr>
+        <w:t>th</w:t>
+      </w:r>
+      <w:r>
+        <w:rPr>
+          <w:noProof/>
+        </w:rPr>
+        <w:t xml:space="preserve"> </w:t>
+      </w:r>
+      <w:r>
+        <w:rPr>
+          <w:noProof/>
+        </w:rPr>
+        <w:t>percentile).</w:t>
+      </w:r>
+    </w:p>
+    <w:p>
+      <w:pPr>
+        <w:rPr>
+          <w:noProof/>
+        </w:rPr>
+      </w:pPr>
+    </w:p>
+    <w:p>
+      <w:pPr>
+        <w:rPr>
+          <w:noProof/>
+        </w:rPr>
+      </w:pPr>
+    </w:p>
+    <w:p>
+      <w:pPr>
+        <w:rPr>
+          <w:noProof/>
+        </w:rPr>
+      </w:pPr>
+    </w:p>
     <w:p/>
     <w:sectPr>
       <w:pgSz w:w="11906" w:h="16838"/>
@@ -4396,6 +5116,228 @@
 </w:styles>
 </file>
 
+<file path=word/ink/ink1.xml><?xml version="1.0" encoding="utf-8"?>
+<inkml:ink xmlns:inkml="http://www.w3.org/2003/InkML">
+  <inkml:definitions>
+    <inkml:context xml:id="ctx0">
+      <inkml:inkSource xml:id="inkSrc0">
+        <inkml:traceFormat>
+          <inkml:channel name="X" type="integer" min="-2.14748E9" max="2.14748E9" units="cm"/>
+          <inkml:channel name="Y" type="integer" min="-2.14748E9" max="2.14748E9" units="cm"/>
+          <inkml:channel name="F" type="integer" max="32767" units="dev"/>
+        </inkml:traceFormat>
+        <inkml:channelProperties>
+          <inkml:channelProperty channel="X" name="resolution" value="1000" units="1/cm"/>
+          <inkml:channelProperty channel="Y" name="resolution" value="1000" units="1/cm"/>
+          <inkml:channelProperty channel="F" name="resolution" value="0" units="1/dev"/>
+        </inkml:channelProperties>
+      </inkml:inkSource>
+      <inkml:timestamp xml:id="ts0" timeString="2026-02-07T11:19:42.013"/>
+    </inkml:context>
+    <inkml:brush xml:id="br0">
+      <inkml:brushProperty name="width" value="0.035" units="cm"/>
+      <inkml:brushProperty name="height" value="0.035" units="cm"/>
+    </inkml:brush>
+  </inkml:definitions>
+  <inkml:trace contextRef="#ctx0" brushRef="#br0">1 0 24575,'3'0'0,"6"0"0,5 0 0,3 0 0,3 0 0,2 0 0,0 0 0,1 0 0,0 0 0,0 0 0,-4 0-8191</inkml:trace>
+  <inkml:trace contextRef="#ctx0" brushRef="#br0" timeOffset="2406.82">421 0 24575,'-4'0'0,"-8"0"0,-7 0 0,-6 0 0,-4 0 0,-4 0 0,-1 0 0,3 4 0,2 1 0,2 0 0,6-1-8191</inkml:trace>
+</inkml:ink>
+</file>
+
+<file path=word/ink/ink2.xml><?xml version="1.0" encoding="utf-8"?>
+<inkml:ink xmlns:inkml="http://www.w3.org/2003/InkML">
+  <inkml:definitions>
+    <inkml:context xml:id="ctx0">
+      <inkml:inkSource xml:id="inkSrc0">
+        <inkml:traceFormat>
+          <inkml:channel name="X" type="integer" min="-2.14748E9" max="2.14748E9" units="cm"/>
+          <inkml:channel name="Y" type="integer" min="-2.14748E9" max="2.14748E9" units="cm"/>
+          <inkml:channel name="F" type="integer" max="32767" units="dev"/>
+        </inkml:traceFormat>
+        <inkml:channelProperties>
+          <inkml:channelProperty channel="X" name="resolution" value="1000" units="1/cm"/>
+          <inkml:channelProperty channel="Y" name="resolution" value="1000" units="1/cm"/>
+          <inkml:channelProperty channel="F" name="resolution" value="0" units="1/dev"/>
+        </inkml:channelProperties>
+      </inkml:inkSource>
+      <inkml:timestamp xml:id="ts0" timeString="2026-02-07T11:19:24.393"/>
+    </inkml:context>
+    <inkml:brush xml:id="br0">
+      <inkml:brushProperty name="width" value="0.035" units="cm"/>
+      <inkml:brushProperty name="height" value="0.035" units="cm"/>
+    </inkml:brush>
+  </inkml:definitions>
+  <inkml:trace contextRef="#ctx0" brushRef="#br0">1 1 24575,'598'0'-1365,"-579"0"-5461</inkml:trace>
+</inkml:ink>
+</file>
+
+<file path=word/ink/ink3.xml><?xml version="1.0" encoding="utf-8"?>
+<inkml:ink xmlns:inkml="http://www.w3.org/2003/InkML">
+  <inkml:definitions>
+    <inkml:context xml:id="ctx0">
+      <inkml:inkSource xml:id="inkSrc0">
+        <inkml:traceFormat>
+          <inkml:channel name="X" type="integer" min="-2.14748E9" max="2.14748E9" units="cm"/>
+          <inkml:channel name="Y" type="integer" min="-2.14748E9" max="2.14748E9" units="cm"/>
+          <inkml:channel name="F" type="integer" max="32767" units="dev"/>
+        </inkml:traceFormat>
+        <inkml:channelProperties>
+          <inkml:channelProperty channel="X" name="resolution" value="1000" units="1/cm"/>
+          <inkml:channelProperty channel="Y" name="resolution" value="1000" units="1/cm"/>
+          <inkml:channelProperty channel="F" name="resolution" value="0" units="1/dev"/>
+        </inkml:channelProperties>
+      </inkml:inkSource>
+      <inkml:timestamp xml:id="ts0" timeString="2026-02-07T11:18:49.299"/>
+    </inkml:context>
+    <inkml:brush xml:id="br0">
+      <inkml:brushProperty name="width" value="0.035" units="cm"/>
+      <inkml:brushProperty name="height" value="0.035" units="cm"/>
+    </inkml:brush>
+  </inkml:definitions>
+  <inkml:trace contextRef="#ctx0" brushRef="#br0">0 0 24575,'4'0'0,"9"0"0,9 4 0,5 1 0,-2 3 0,2 1 0,0-1 0,4-3 0,3-1 0,0-2 0,-2-1 0,1-1 0,-2 0 0,3 0 0,1-1 0,0 1 0,-7 0-8191</inkml:trace>
+</inkml:ink>
+</file>
+
+<file path=word/ink/ink4.xml><?xml version="1.0" encoding="utf-8"?>
+<inkml:ink xmlns:inkml="http://www.w3.org/2003/InkML">
+  <inkml:definitions>
+    <inkml:context xml:id="ctx0">
+      <inkml:inkSource xml:id="inkSrc0">
+        <inkml:traceFormat>
+          <inkml:channel name="X" type="integer" min="-2.14748E9" max="2.14748E9" units="cm"/>
+          <inkml:channel name="Y" type="integer" min="-2.14748E9" max="2.14748E9" units="cm"/>
+          <inkml:channel name="F" type="integer" max="32767" units="dev"/>
+        </inkml:traceFormat>
+        <inkml:channelProperties>
+          <inkml:channelProperty channel="X" name="resolution" value="1000" units="1/cm"/>
+          <inkml:channelProperty channel="Y" name="resolution" value="1000" units="1/cm"/>
+          <inkml:channelProperty channel="F" name="resolution" value="0" units="1/dev"/>
+        </inkml:channelProperties>
+      </inkml:inkSource>
+      <inkml:timestamp xml:id="ts0" timeString="2026-02-07T11:18:48.129"/>
+    </inkml:context>
+    <inkml:brush xml:id="br0">
+      <inkml:brushProperty name="width" value="0.035" units="cm"/>
+      <inkml:brushProperty name="height" value="0.035" units="cm"/>
+    </inkml:brush>
+  </inkml:definitions>
+  <inkml:trace contextRef="#ctx0" brushRef="#br0">0 0 24575,'4'0'0,"5"0"0,5 0 0,7 0 0,4 0 0,1 0 0,1 0 0,-2 0 0,0 0 0,-1 0 0,-1 0 0,0 0 0,-1 0 0,0 0 0,0 0 0,-1 0 0,-2 0-8191</inkml:trace>
+</inkml:ink>
+</file>
+
+<file path=word/ink/ink5.xml><?xml version="1.0" encoding="utf-8"?>
+<inkml:ink xmlns:inkml="http://www.w3.org/2003/InkML">
+  <inkml:definitions>
+    <inkml:context xml:id="ctx0">
+      <inkml:inkSource xml:id="inkSrc0">
+        <inkml:traceFormat>
+          <inkml:channel name="X" type="integer" min="-2.14748E9" max="2.14748E9" units="cm"/>
+          <inkml:channel name="Y" type="integer" min="-2.14748E9" max="2.14748E9" units="cm"/>
+          <inkml:channel name="F" type="integer" max="32767" units="dev"/>
+        </inkml:traceFormat>
+        <inkml:channelProperties>
+          <inkml:channelProperty channel="X" name="resolution" value="1000" units="1/cm"/>
+          <inkml:channelProperty channel="Y" name="resolution" value="1000" units="1/cm"/>
+          <inkml:channelProperty channel="F" name="resolution" value="0" units="1/dev"/>
+        </inkml:channelProperties>
+      </inkml:inkSource>
+      <inkml:timestamp xml:id="ts0" timeString="2026-02-07T11:18:05.984"/>
+    </inkml:context>
+    <inkml:brush xml:id="br0">
+      <inkml:brushProperty name="width" value="0.035" units="cm"/>
+      <inkml:brushProperty name="height" value="0.035" units="cm"/>
+      <inkml:brushProperty name="color" value="#E71224"/>
+    </inkml:brush>
+  </inkml:definitions>
+  <inkml:trace contextRef="#ctx0" brushRef="#br0">12 0 24575,'0'1'0,"1"0"0,-1 0 0,1 0 0,0 0 0,0 0 0,-1 0 0,1 0 0,0 0 0,0 0 0,0-1 0,0 1 0,0 0 0,0-1 0,0 1 0,0-1 0,1 1 0,-1-1 0,0 0 0,0 1 0,0-1 0,0 0 0,1 0 0,-1 0 0,1 0 0,38 5 0,-36-5 0,405 5 0,-222-8 0,-109 3 0,-71 0 0,-10 0 0,-40 0 0,-645 0-1365,660 0-5461</inkml:trace>
+  <inkml:trace contextRef="#ctx0" brushRef="#br0" timeOffset="2087.12">78 67 24575,'0'0'-8191</inkml:trace>
+</inkml:ink>
+</file>
+
+<file path=word/ink/ink6.xml><?xml version="1.0" encoding="utf-8"?>
+<inkml:ink xmlns:inkml="http://www.w3.org/2003/InkML">
+  <inkml:definitions>
+    <inkml:context xml:id="ctx0">
+      <inkml:inkSource xml:id="inkSrc0">
+        <inkml:traceFormat>
+          <inkml:channel name="X" type="integer" min="-2.14748E9" max="2.14748E9" units="cm"/>
+          <inkml:channel name="Y" type="integer" min="-2.14748E9" max="2.14748E9" units="cm"/>
+          <inkml:channel name="F" type="integer" max="32767" units="dev"/>
+        </inkml:traceFormat>
+        <inkml:channelProperties>
+          <inkml:channelProperty channel="X" name="resolution" value="1000" units="1/cm"/>
+          <inkml:channelProperty channel="Y" name="resolution" value="1000" units="1/cm"/>
+          <inkml:channelProperty channel="F" name="resolution" value="0" units="1/dev"/>
+        </inkml:channelProperties>
+      </inkml:inkSource>
+      <inkml:timestamp xml:id="ts0" timeString="2026-02-07T11:17:45.833"/>
+    </inkml:context>
+    <inkml:brush xml:id="br0">
+      <inkml:brushProperty name="width" value="0.035" units="cm"/>
+      <inkml:brushProperty name="height" value="0.035" units="cm"/>
+      <inkml:brushProperty name="color" value="#E71224"/>
+    </inkml:brush>
+  </inkml:definitions>
+  <inkml:trace contextRef="#ctx0" brushRef="#br0">681 13 23209,'-640'-12'0,"601"24"0,718-12 0</inkml:trace>
+</inkml:ink>
+</file>
+
+<file path=word/ink/ink7.xml><?xml version="1.0" encoding="utf-8"?>
+<inkml:ink xmlns:inkml="http://www.w3.org/2003/InkML">
+  <inkml:definitions>
+    <inkml:context xml:id="ctx0">
+      <inkml:inkSource xml:id="inkSrc0">
+        <inkml:traceFormat>
+          <inkml:channel name="X" type="integer" min="-2.14748E9" max="2.14748E9" units="cm"/>
+          <inkml:channel name="Y" type="integer" min="-2.14748E9" max="2.14748E9" units="cm"/>
+          <inkml:channel name="F" type="integer" max="32767" units="dev"/>
+        </inkml:traceFormat>
+        <inkml:channelProperties>
+          <inkml:channelProperty channel="X" name="resolution" value="1000" units="1/cm"/>
+          <inkml:channelProperty channel="Y" name="resolution" value="1000" units="1/cm"/>
+          <inkml:channelProperty channel="F" name="resolution" value="0" units="1/dev"/>
+        </inkml:channelProperties>
+      </inkml:inkSource>
+      <inkml:timestamp xml:id="ts0" timeString="2026-02-07T11:17:31.967"/>
+    </inkml:context>
+    <inkml:brush xml:id="br0">
+      <inkml:brushProperty name="width" value="0.035" units="cm"/>
+      <inkml:brushProperty name="height" value="0.035" units="cm"/>
+      <inkml:brushProperty name="color" value="#E71224"/>
+    </inkml:brush>
+  </inkml:definitions>
+  <inkml:trace contextRef="#ctx0" brushRef="#br0">108 24 24575,'386'0'0,"-809"0"0,599-12 0,9 0 0,-36 13 0,-710-1-1365,541 0-5461</inkml:trace>
+</inkml:ink>
+</file>
+
+<file path=word/ink/ink8.xml><?xml version="1.0" encoding="utf-8"?>
+<inkml:ink xmlns:inkml="http://www.w3.org/2003/InkML">
+  <inkml:definitions>
+    <inkml:context xml:id="ctx0">
+      <inkml:inkSource xml:id="inkSrc0">
+        <inkml:traceFormat>
+          <inkml:channel name="X" type="integer" min="-2.14748E9" max="2.14748E9" units="cm"/>
+          <inkml:channel name="Y" type="integer" min="-2.14748E9" max="2.14748E9" units="cm"/>
+          <inkml:channel name="F" type="integer" max="32767" units="dev"/>
+        </inkml:traceFormat>
+        <inkml:channelProperties>
+          <inkml:channelProperty channel="X" name="resolution" value="1000" units="1/cm"/>
+          <inkml:channelProperty channel="Y" name="resolution" value="1000" units="1/cm"/>
+          <inkml:channelProperty channel="F" name="resolution" value="0" units="1/dev"/>
+        </inkml:channelProperties>
+      </inkml:inkSource>
+      <inkml:timestamp xml:id="ts0" timeString="2026-02-07T11:17:24.826"/>
+    </inkml:context>
+    <inkml:brush xml:id="br0">
+      <inkml:brushProperty name="width" value="0.035" units="cm"/>
+      <inkml:brushProperty name="height" value="0.035" units="cm"/>
+      <inkml:brushProperty name="color" value="#E71224"/>
+    </inkml:brush>
+  </inkml:definitions>
+  <inkml:trace contextRef="#ctx0" brushRef="#br0">0 50 24575,'28'-15'0,"-12"3"0,-4 8 0,0-1 0,0 2 0,0 0 0,1 0 0,-1 1 0,21 0 0,81 4 0,-47 1 0,-43-2 114,-1 1-1,24 6 1,41 4-1820,-64-12-5120</inkml:trace>
+</inkml:ink>
+</file>
+
 <file path=word/theme/theme1.xml><?xml version="1.0" encoding="utf-8"?>
 <a:theme xmlns:a="http://schemas.openxmlformats.org/drawingml/2006/main" name="Office Theme">
   <a:themeElements>

</xml_diff>

<commit_message>
data preprocess - handling missing values
</commit_message>
<xml_diff>
--- a/PlacementDataset_Analysis.docx
+++ b/PlacementDataset_Analysis.docx
@@ -3115,6 +3115,9 @@
         </mc:AlternateContent>
       </w:r>
       <w:r>
+        <w:rPr>
+          <w:noProof/>
+        </w:rPr>
         <w:drawing>
           <wp:inline distT="0" distB="0" distL="0" distR="0" wp14:anchorId="1D0977F8" wp14:editId="4959362C">
             <wp:extent cx="2867471" cy="2394254"/>
@@ -3158,6 +3161,9 @@
         <w:t xml:space="preserve"> </w:t>
       </w:r>
       <w:r>
+        <w:rPr>
+          <w:noProof/>
+        </w:rPr>
         <w:drawing>
           <wp:inline distT="0" distB="0" distL="0" distR="0" wp14:anchorId="59F3788F" wp14:editId="35DBB469">
             <wp:extent cx="2703443" cy="2190992"/>
@@ -3268,11 +3274,205 @@
     </w:p>
     <w:p>
       <w:pPr>
+        <w:pStyle w:val="Heading3"/>
         <w:rPr>
           <w:noProof/>
         </w:rPr>
       </w:pPr>
-    </w:p>
+      <w:r>
+        <w:rPr>
+          <w:noProof/>
+        </w:rPr>
+        <w:t>SKEWNESS AND KURTOSIS</w:t>
+      </w:r>
+    </w:p>
+    <w:p>
+      <w:r>
+        <w:drawing>
+          <wp:inline distT="0" distB="0" distL="0" distR="0" wp14:anchorId="6BB9FEAB" wp14:editId="596BD23E">
+            <wp:extent cx="5363323" cy="238158"/>
+            <wp:effectExtent l="0" t="0" r="8890" b="9525"/>
+            <wp:docPr id="507917789" name="Picture 1"/>
+            <wp:cNvGraphicFramePr>
+              <a:graphicFrameLocks xmlns:a="http://schemas.openxmlformats.org/drawingml/2006/main" noChangeAspect="1"/>
+            </wp:cNvGraphicFramePr>
+            <a:graphic xmlns:a="http://schemas.openxmlformats.org/drawingml/2006/main">
+              <a:graphicData uri="http://schemas.openxmlformats.org/drawingml/2006/picture">
+                <pic:pic xmlns:pic="http://schemas.openxmlformats.org/drawingml/2006/picture">
+                  <pic:nvPicPr>
+                    <pic:cNvPr id="507917789" name=""/>
+                    <pic:cNvPicPr/>
+                  </pic:nvPicPr>
+                  <pic:blipFill>
+                    <a:blip r:embed="rId27"/>
+                    <a:stretch>
+                      <a:fillRect/>
+                    </a:stretch>
+                  </pic:blipFill>
+                  <pic:spPr>
+                    <a:xfrm>
+                      <a:off x="0" y="0"/>
+                      <a:ext cx="5363323" cy="238158"/>
+                    </a:xfrm>
+                    <a:prstGeom prst="rect">
+                      <a:avLst/>
+                    </a:prstGeom>
+                  </pic:spPr>
+                </pic:pic>
+              </a:graphicData>
+            </a:graphic>
+          </wp:inline>
+        </w:drawing>
+      </w:r>
+    </w:p>
+    <w:p>
+      <w:r>
+        <w:drawing>
+          <wp:inline distT="0" distB="0" distL="0" distR="0" wp14:anchorId="46FC3A91" wp14:editId="555F9BB9">
+            <wp:extent cx="5544324" cy="638264"/>
+            <wp:effectExtent l="0" t="0" r="0" b="9525"/>
+            <wp:docPr id="1589659745" name="Picture 1"/>
+            <wp:cNvGraphicFramePr>
+              <a:graphicFrameLocks xmlns:a="http://schemas.openxmlformats.org/drawingml/2006/main" noChangeAspect="1"/>
+            </wp:cNvGraphicFramePr>
+            <a:graphic xmlns:a="http://schemas.openxmlformats.org/drawingml/2006/main">
+              <a:graphicData uri="http://schemas.openxmlformats.org/drawingml/2006/picture">
+                <pic:pic xmlns:pic="http://schemas.openxmlformats.org/drawingml/2006/picture">
+                  <pic:nvPicPr>
+                    <pic:cNvPr id="1589659745" name=""/>
+                    <pic:cNvPicPr/>
+                  </pic:nvPicPr>
+                  <pic:blipFill>
+                    <a:blip r:embed="rId28"/>
+                    <a:stretch>
+                      <a:fillRect/>
+                    </a:stretch>
+                  </pic:blipFill>
+                  <pic:spPr>
+                    <a:xfrm>
+                      <a:off x="0" y="0"/>
+                      <a:ext cx="5544324" cy="638264"/>
+                    </a:xfrm>
+                    <a:prstGeom prst="rect">
+                      <a:avLst/>
+                    </a:prstGeom>
+                  </pic:spPr>
+                </pic:pic>
+              </a:graphicData>
+            </a:graphic>
+          </wp:inline>
+        </w:drawing>
+      </w:r>
+    </w:p>
+    <w:p>
+      <w:r>
+        <w:t xml:space="preserve">I </w:t>
+      </w:r>
+      <w:r>
+        <w:t>analysed</w:t>
+      </w:r>
+      <w:r>
+        <w:t xml:space="preserve"> the MBA placement dataset by calculating the skewness and kurtosis for each numerical column.</w:t>
+      </w:r>
+    </w:p>
+    <w:p>
+      <w:pPr>
+        <w:rPr>
+          <w:color w:val="EE0000"/>
+        </w:rPr>
+      </w:pPr>
+      <w:r>
+        <w:rPr>
+          <w:highlight w:val="yellow"/>
+        </w:rPr>
+        <w:t>The skewness</w:t>
+      </w:r>
+      <w:r>
+        <w:t xml:space="preserve"> values are as follows: SSC (−0.13), HSC (0.16), Degree (0.20), ETAS (0.28), MBA (0.31), and Salary (0.81). Most values are close to zero, indicating that the data is </w:t>
+      </w:r>
+      <w:r>
+        <w:rPr>
+          <w:b/>
+          <w:bCs/>
+        </w:rPr>
+        <w:t>approximately symmetric</w:t>
+      </w:r>
+      <w:r>
+        <w:t xml:space="preserve">. </w:t>
+      </w:r>
+      <w:r>
+        <w:rPr>
+          <w:b/>
+          <w:bCs/>
+        </w:rPr>
+        <w:t>Salary shows moderate positive skewness</w:t>
+      </w:r>
+      <w:r>
+        <w:t xml:space="preserve">, while the remaining features </w:t>
+      </w:r>
+      <w:r>
+        <w:rPr>
+          <w:color w:val="EE0000"/>
+        </w:rPr>
+        <w:t>are nearly normally distributed.</w:t>
+      </w:r>
+    </w:p>
+    <w:p>
+      <w:pPr>
+        <w:rPr>
+          <w:b/>
+          <w:bCs/>
+        </w:rPr>
+      </w:pPr>
+      <w:r>
+        <w:rPr>
+          <w:highlight w:val="yellow"/>
+        </w:rPr>
+        <w:t>The kurtosis</w:t>
+      </w:r>
+      <w:r>
+        <w:t xml:space="preserve"> values are: SSC (−0.61), HSC (0.09), Degree (−0.10), ETAS (−1.09), MBA (−0.47), and Salary (−0.24). Since all values are below 3 (and mostly near zero or negative), </w:t>
+      </w:r>
+      <w:r>
+        <w:rPr>
+          <w:b/>
+          <w:bCs/>
+        </w:rPr>
+        <w:t>the distributions are platykurtic, meaning they have lighter tails and fewer extreme outliers.</w:t>
+      </w:r>
+    </w:p>
+    <w:p>
+      <w:r>
+        <w:t>Additionally, outliers were handled earlier using the IQR method. Therefore, the dataset does not contain extreme outliers, and the features are approximately normally distributed.</w:t>
+      </w:r>
+    </w:p>
+    <w:p>
+      <w:r>
+        <w:t xml:space="preserve">Most academic features are </w:t>
+      </w:r>
+      <w:r>
+        <w:rPr>
+          <w:b/>
+          <w:bCs/>
+        </w:rPr>
+        <w:t>approximately symmetric</w:t>
+      </w:r>
+      <w:r>
+        <w:t xml:space="preserve"> with light tails, indicating </w:t>
+      </w:r>
+      <w:r>
+        <w:rPr>
+          <w:b/>
+          <w:bCs/>
+        </w:rPr>
+        <w:t>stable score distribution. Salary shows moderate positive skewness</w:t>
+      </w:r>
+      <w:r>
+        <w:t>, which is expected in placement datasets due to higher salary outliers.</w:t>
+      </w:r>
+    </w:p>
+    <w:p/>
+    <w:p/>
     <w:p/>
     <w:sectPr>
       <w:pgSz w:w="11906" w:h="16838"/>

</xml_diff>